<commit_message>
Added reference to Slam Tutorial paper and added paper tot he resources.
</commit_message>
<xml_diff>
--- a/Son_Simultaneous Localization and Mapping - A General Approach to Different Methods.docx
+++ b/Son_Simultaneous Localization and Mapping - A General Approach to Different Methods.docx
@@ -723,6 +723,15 @@
           <w:szCs w:val="24"/>
         </w:rPr>
         <w:t>2.2 EKF-SLAM Implementation</w:t>
+      </w:r>
+      <w:r>
+        <w:rPr>
+          <w:rFonts w:ascii="Times New Roman" w:hAnsi="Times New Roman" w:cs="Times New Roman"/>
+          <w:b/>
+          <w:sz w:val="24"/>
+          <w:szCs w:val="24"/>
+        </w:rPr>
+        <w:t xml:space="preserve"> [6]</w:t>
       </w:r>
     </w:p>
     <w:p>
@@ -10454,26 +10463,216 @@
         </w:rPr>
         <w:br/>
       </w:r>
+      <w:r>
+        <w:rPr>
+          <w:rFonts w:ascii="Times New Roman" w:hAnsi="Times New Roman" w:cs="Times New Roman"/>
+          <w:sz w:val="24"/>
+          <w:szCs w:val="24"/>
+        </w:rPr>
+        <w:t xml:space="preserve">[6] </w:t>
+      </w:r>
+      <w:proofErr w:type="spellStart"/>
+      <w:r>
+        <w:rPr>
+          <w:rFonts w:ascii="Times New Roman" w:hAnsi="Times New Roman" w:cs="Times New Roman"/>
+          <w:sz w:val="24"/>
+          <w:szCs w:val="24"/>
+        </w:rPr>
+        <w:t>D</w:t>
+      </w:r>
+      <w:r>
+        <w:rPr>
+          <w:rFonts w:ascii="Times New Roman" w:hAnsi="Times New Roman" w:cs="Times New Roman"/>
+          <w:sz w:val="24"/>
+          <w:szCs w:val="24"/>
+        </w:rPr>
+        <w:t>urrant</w:t>
+      </w:r>
+      <w:proofErr w:type="spellEnd"/>
+      <w:r>
+        <w:rPr>
+          <w:rFonts w:ascii="Times New Roman" w:hAnsi="Times New Roman" w:cs="Times New Roman"/>
+          <w:sz w:val="24"/>
+          <w:szCs w:val="24"/>
+        </w:rPr>
+        <w:t>-W</w:t>
+      </w:r>
+      <w:r>
+        <w:rPr>
+          <w:rFonts w:ascii="Times New Roman" w:hAnsi="Times New Roman" w:cs="Times New Roman"/>
+          <w:sz w:val="24"/>
+          <w:szCs w:val="24"/>
+        </w:rPr>
+        <w:t>hyte,</w:t>
+      </w:r>
+      <w:r>
+        <w:rPr>
+          <w:rFonts w:ascii="Times New Roman" w:hAnsi="Times New Roman" w:cs="Times New Roman"/>
+          <w:sz w:val="24"/>
+          <w:szCs w:val="24"/>
+        </w:rPr>
+        <w:t xml:space="preserve"> H</w:t>
+      </w:r>
+      <w:r>
+        <w:rPr>
+          <w:rFonts w:ascii="Times New Roman" w:hAnsi="Times New Roman" w:cs="Times New Roman"/>
+          <w:sz w:val="24"/>
+          <w:szCs w:val="24"/>
+        </w:rPr>
+        <w:t xml:space="preserve">ugh </w:t>
+      </w:r>
+      <w:r>
+        <w:rPr>
+          <w:rFonts w:ascii="Times New Roman" w:hAnsi="Times New Roman" w:cs="Times New Roman"/>
+          <w:sz w:val="24"/>
+          <w:szCs w:val="24"/>
+        </w:rPr>
+        <w:t>and B</w:t>
+      </w:r>
+      <w:r>
+        <w:rPr>
+          <w:rFonts w:ascii="Times New Roman" w:hAnsi="Times New Roman" w:cs="Times New Roman"/>
+          <w:sz w:val="24"/>
+          <w:szCs w:val="24"/>
+        </w:rPr>
+        <w:t>ailey,</w:t>
+      </w:r>
+      <w:r>
+        <w:rPr>
+          <w:rFonts w:ascii="Times New Roman" w:hAnsi="Times New Roman" w:cs="Times New Roman"/>
+          <w:sz w:val="24"/>
+          <w:szCs w:val="24"/>
+        </w:rPr>
+        <w:t xml:space="preserve"> T</w:t>
+      </w:r>
+      <w:r>
+        <w:rPr>
+          <w:rFonts w:ascii="Times New Roman" w:hAnsi="Times New Roman" w:cs="Times New Roman"/>
+          <w:sz w:val="24"/>
+          <w:szCs w:val="24"/>
+        </w:rPr>
+        <w:t>im</w:t>
+      </w:r>
+      <w:r>
+        <w:rPr>
+          <w:rFonts w:ascii="Times New Roman" w:hAnsi="Times New Roman" w:cs="Times New Roman"/>
+          <w:sz w:val="24"/>
+          <w:szCs w:val="24"/>
+        </w:rPr>
+        <w:t>,</w:t>
+      </w:r>
+      <w:r>
+        <w:rPr>
+          <w:rFonts w:ascii="Times New Roman" w:hAnsi="Times New Roman" w:cs="Times New Roman"/>
+          <w:sz w:val="24"/>
+          <w:szCs w:val="24"/>
+        </w:rPr>
+        <w:t xml:space="preserve"> </w:t>
+      </w:r>
+      <w:r>
+        <w:rPr>
+          <w:rFonts w:ascii="Times New Roman" w:hAnsi="Times New Roman" w:cs="Times New Roman"/>
+          <w:sz w:val="24"/>
+          <w:szCs w:val="24"/>
+        </w:rPr>
+        <w:t>(</w:t>
+      </w:r>
+      <w:r>
+        <w:rPr>
+          <w:rFonts w:ascii="Times New Roman" w:hAnsi="Times New Roman" w:cs="Times New Roman"/>
+          <w:sz w:val="24"/>
+          <w:szCs w:val="24"/>
+        </w:rPr>
+        <w:t>2006</w:t>
+      </w:r>
+      <w:r>
+        <w:rPr>
+          <w:rFonts w:ascii="Times New Roman" w:hAnsi="Times New Roman" w:cs="Times New Roman"/>
+          <w:sz w:val="24"/>
+          <w:szCs w:val="24"/>
+        </w:rPr>
+        <w:t>).</w:t>
+      </w:r>
+      <w:r>
+        <w:rPr>
+          <w:rFonts w:ascii="Times New Roman" w:hAnsi="Times New Roman" w:cs="Times New Roman"/>
+          <w:sz w:val="24"/>
+          <w:szCs w:val="24"/>
+        </w:rPr>
+        <w:t xml:space="preserve"> </w:t>
+      </w:r>
+      <w:r>
+        <w:rPr>
+          <w:rFonts w:ascii="Times New Roman" w:hAnsi="Times New Roman" w:cs="Times New Roman"/>
+          <w:sz w:val="24"/>
+          <w:szCs w:val="24"/>
+        </w:rPr>
+        <w:t>“</w:t>
+      </w:r>
+      <w:r>
+        <w:rPr>
+          <w:rFonts w:ascii="Times New Roman" w:hAnsi="Times New Roman" w:cs="Times New Roman"/>
+          <w:i/>
+          <w:sz w:val="24"/>
+          <w:szCs w:val="24"/>
+        </w:rPr>
+        <w:t xml:space="preserve">Simultaneous </w:t>
+      </w:r>
+      <w:proofErr w:type="spellStart"/>
+      <w:r>
+        <w:rPr>
+          <w:rFonts w:ascii="Times New Roman" w:hAnsi="Times New Roman" w:cs="Times New Roman"/>
+          <w:i/>
+          <w:sz w:val="24"/>
+          <w:szCs w:val="24"/>
+        </w:rPr>
+        <w:t>Localisation</w:t>
+      </w:r>
+      <w:proofErr w:type="spellEnd"/>
+      <w:r>
+        <w:rPr>
+          <w:rFonts w:ascii="Times New Roman" w:hAnsi="Times New Roman" w:cs="Times New Roman"/>
+          <w:i/>
+          <w:sz w:val="24"/>
+          <w:szCs w:val="24"/>
+        </w:rPr>
+        <w:t xml:space="preserve"> and Mapping (SLAM): Part I The Essential Algorithms</w:t>
+      </w:r>
+      <w:proofErr w:type="gramStart"/>
+      <w:r>
+        <w:rPr>
+          <w:rFonts w:ascii="Times New Roman" w:hAnsi="Times New Roman" w:cs="Times New Roman"/>
+          <w:i/>
+          <w:sz w:val="24"/>
+          <w:szCs w:val="24"/>
+        </w:rPr>
+        <w:t>”</w:t>
+      </w:r>
+      <w:r>
+        <w:t xml:space="preserve">, </w:t>
+      </w:r>
+      <w:r>
+        <w:t xml:space="preserve"> </w:t>
+      </w:r>
+      <w:r>
+        <w:rPr>
+          <w:rFonts w:ascii="Times New Roman" w:hAnsi="Times New Roman" w:cs="Times New Roman"/>
+          <w:sz w:val="24"/>
+          <w:szCs w:val="24"/>
+        </w:rPr>
+        <w:t>Robotics</w:t>
+      </w:r>
+      <w:proofErr w:type="gramEnd"/>
+      <w:r>
+        <w:rPr>
+          <w:rFonts w:ascii="Times New Roman" w:hAnsi="Times New Roman" w:cs="Times New Roman"/>
+          <w:sz w:val="24"/>
+          <w:szCs w:val="24"/>
+        </w:rPr>
+        <w:t xml:space="preserve"> &amp; Automation Magazine. 13.</w:t>
+      </w:r>
       <w:bookmarkStart w:id="0" w:name="_GoBack"/>
       <w:bookmarkEnd w:id="0"/>
-      <w:r>
-        <w:rPr>
-          <w:rFonts w:ascii="Times New Roman" w:hAnsi="Times New Roman" w:cs="Times New Roman"/>
-          <w:sz w:val="24"/>
-          <w:szCs w:val="24"/>
-        </w:rPr>
-        <w:br/>
-      </w:r>
-    </w:p>
-    <w:p>
-      <w:pPr>
-        <w:spacing w:line="480" w:lineRule="auto"/>
-        <w:rPr>
-          <w:rFonts w:ascii="Times New Roman" w:hAnsi="Times New Roman" w:cs="Times New Roman"/>
-          <w:sz w:val="24"/>
-          <w:szCs w:val="24"/>
-        </w:rPr>
-      </w:pPr>
     </w:p>
     <w:sectPr>
       <w:pgSz w:w="11906" w:h="16838"/>
@@ -11700,7 +11899,7 @@
 </file>
 
 <file path=customXml/itemProps1.xml><?xml version="1.0" encoding="utf-8"?>
-<ds:datastoreItem xmlns:ds="http://schemas.openxmlformats.org/officeDocument/2006/customXml" ds:itemID="{CC6CDC11-B584-491A-B06E-EAF9B646C6BE}">
+<ds:datastoreItem xmlns:ds="http://schemas.openxmlformats.org/officeDocument/2006/customXml" ds:itemID="{05F48DEC-A9E1-4191-8836-D5EDEFD99766}">
   <ds:schemaRefs>
     <ds:schemaRef ds:uri="http://schemas.openxmlformats.org/officeDocument/2006/bibliography"/>
   </ds:schemaRefs>

</xml_diff>